<commit_message>
orderlist and other chanage
</commit_message>
<xml_diff>
--- a/BookStore/BookStore_Documentation.docx
+++ b/BookStore/BookStore_Documentation.docx
@@ -442,6 +442,12 @@
             <w:insideH w:val="single" w:color="000000" w:sz="12" w:space="0"/>
             <w:insideV w:val="single" w:color="000000" w:sz="12" w:space="0"/>
           </w:tblBorders>
+          <w:tblCellMar>
+            <w:top w:w="0" w:type="dxa"/>
+            <w:left w:w="108" w:type="dxa"/>
+            <w:bottom w:w="0" w:type="dxa"/>
+            <w:right w:w="108" w:type="dxa"/>
+          </w:tblCellMar>
         </w:tblPrEx>
         <w:tc>
           <w:tcPr>
@@ -985,6 +991,12 @@
             <w:insideH w:val="single" w:color="000000" w:sz="12" w:space="0"/>
             <w:insideV w:val="single" w:color="000000" w:sz="12" w:space="0"/>
           </w:tblBorders>
+          <w:tblCellMar>
+            <w:top w:w="0" w:type="dxa"/>
+            <w:left w:w="108" w:type="dxa"/>
+            <w:bottom w:w="0" w:type="dxa"/>
+            <w:right w:w="108" w:type="dxa"/>
+          </w:tblCellMar>
         </w:tblPrEx>
         <w:tc>
           <w:tcPr>
@@ -2444,6 +2456,12 @@
             <w:insideH w:val="single" w:color="000000" w:sz="12" w:space="0"/>
             <w:insideV w:val="single" w:color="000000" w:sz="12" w:space="0"/>
           </w:tblBorders>
+          <w:tblCellMar>
+            <w:top w:w="0" w:type="dxa"/>
+            <w:left w:w="108" w:type="dxa"/>
+            <w:bottom w:w="0" w:type="dxa"/>
+            <w:right w:w="108" w:type="dxa"/>
+          </w:tblCellMar>
         </w:tblPrEx>
         <w:tc>
           <w:tcPr>
@@ -5687,6 +5705,12 @@
             <w:insideH w:val="single" w:color="000000" w:sz="12" w:space="0"/>
             <w:insideV w:val="single" w:color="000000" w:sz="12" w:space="0"/>
           </w:tblBorders>
+          <w:tblCellMar>
+            <w:top w:w="0" w:type="dxa"/>
+            <w:left w:w="108" w:type="dxa"/>
+            <w:bottom w:w="0" w:type="dxa"/>
+            <w:right w:w="108" w:type="dxa"/>
+          </w:tblCellMar>
         </w:tblPrEx>
         <w:tc>
           <w:tcPr>
@@ -6278,6 +6302,12 @@
             <w:insideH w:val="single" w:color="000000" w:sz="12" w:space="0"/>
             <w:insideV w:val="single" w:color="000000" w:sz="12" w:space="0"/>
           </w:tblBorders>
+          <w:tblCellMar>
+            <w:top w:w="0" w:type="dxa"/>
+            <w:left w:w="108" w:type="dxa"/>
+            <w:bottom w:w="0" w:type="dxa"/>
+            <w:right w:w="108" w:type="dxa"/>
+          </w:tblCellMar>
         </w:tblPrEx>
         <w:tc>
           <w:tcPr>
@@ -11319,18 +11349,6 @@
                 <w:lang w:val="en-US"/>
               </w:rPr>
             </w:pPr>
-            <w:r>
-              <w:rPr>
-                <w:rFonts w:hint="default"/>
-                <w:sz w:val="24"/>
-                <w:szCs w:val="24"/>
-                <w:vertAlign w:val="baseline"/>
-                <w:lang w:val="en-US"/>
-              </w:rPr>
-              <w:t>255</w:t>
-            </w:r>
-            <w:bookmarkStart w:id="0" w:name="_GoBack"/>
-            <w:bookmarkEnd w:id="0"/>
           </w:p>
         </w:tc>
       </w:tr>
@@ -11342,6 +11360,8 @@
           <w:lang w:val="en-US"/>
         </w:rPr>
       </w:pPr>
+      <w:bookmarkStart w:id="0" w:name="_GoBack"/>
+      <w:bookmarkEnd w:id="0"/>
     </w:p>
     <w:sectPr>
       <w:pgSz w:w="11906" w:h="16838"/>

</xml_diff>